<commit_message>
corrected documention regarding messagethreadid in AddMessage xsd
</commit_message>
<xml_diff>
--- a/ServiceInteractions/riv/infrastructure/eservicesupply/patientportal/trunk/docs/AB_infrastructure_eservicesupply_patientportal_1.0.docx
+++ b/ServiceInteractions/riv/infrastructure/eservicesupply/patientportal/trunk/docs/AB_infrastructure_eservicesupply_patientportal_1.0.docx
@@ -198,78 +198,84 @@
               </w:rPr>
               <w:fldChar w:fldCharType="separate"/>
             </w:r>
+            <w:ins w:id="0" w:author="björn hedman" w:date="2014-07-01T17:11:00Z">
+              <w:r>
+                <w:rPr>
+                  <w:sz w:val="32"/>
+                </w:rPr>
+                <w:t>0</w:t>
+              </w:r>
+            </w:ins>
             <w:r>
               <w:rPr>
                 <w:sz w:val="32"/>
               </w:rPr>
-              <w:t>3</w:t>
+              <w:fldChar w:fldCharType="end"/>
             </w:r>
             <w:r>
               <w:rPr>
                 <w:sz w:val="32"/>
               </w:rPr>
+              <w:t>.</w:t>
+            </w:r>
+            <w:r>
+              <w:rPr>
+                <w:sz w:val="32"/>
+              </w:rPr>
+              <w:fldChar w:fldCharType="begin"/>
+            </w:r>
+            <w:r>
+              <w:rPr>
+                <w:sz w:val="32"/>
+              </w:rPr>
+              <w:instrText xml:space="preserve"> DOCPROPERTY "Version_3"  \* MERGEFORMAT </w:instrText>
+            </w:r>
+            <w:r>
+              <w:rPr>
+                <w:sz w:val="32"/>
+              </w:rPr>
+              <w:fldChar w:fldCharType="separate"/>
+            </w:r>
+            <w:ins w:id="1" w:author="björn hedman" w:date="2014-07-01T17:11:00Z">
+              <w:r>
+                <w:rPr>
+                  <w:sz w:val="32"/>
+                </w:rPr>
+                <w:t>0</w:t>
+              </w:r>
+            </w:ins>
+            <w:r>
+              <w:rPr>
+                <w:sz w:val="32"/>
+              </w:rPr>
               <w:fldChar w:fldCharType="end"/>
             </w:r>
             <w:r>
               <w:rPr>
                 <w:sz w:val="32"/>
               </w:rPr>
-              <w:t>.</w:t>
+              <w:fldChar w:fldCharType="begin"/>
             </w:r>
             <w:r>
               <w:rPr>
                 <w:sz w:val="32"/>
               </w:rPr>
-              <w:fldChar w:fldCharType="begin"/>
+              <w:instrText xml:space="preserve"> DOCPROPERTY "Version_RC"  \* MERGEFORMAT </w:instrText>
             </w:r>
             <w:r>
               <w:rPr>
                 <w:sz w:val="32"/>
               </w:rPr>
-              <w:instrText xml:space="preserve"> DOCPROPERTY "Version_3"  \* MERGEFORMAT </w:instrText>
-            </w:r>
-            <w:r>
-              <w:rPr>
-                <w:sz w:val="32"/>
-              </w:rPr>
               <w:fldChar w:fldCharType="separate"/>
             </w:r>
-            <w:r>
-              <w:rPr>
-                <w:sz w:val="32"/>
-              </w:rPr>
-              <w:t>1</w:t>
-            </w:r>
-            <w:r>
-              <w:rPr>
-                <w:sz w:val="32"/>
-              </w:rPr>
-              <w:fldChar w:fldCharType="end"/>
-            </w:r>
-            <w:r>
-              <w:rPr>
-                <w:sz w:val="32"/>
-              </w:rPr>
-              <w:fldChar w:fldCharType="begin"/>
-            </w:r>
-            <w:r>
-              <w:rPr>
-                <w:sz w:val="32"/>
-              </w:rPr>
-              <w:instrText xml:space="preserve"> DOCPROPERTY "Version_RC"  \* MERGEFORMAT </w:instrText>
-            </w:r>
-            <w:r>
-              <w:rPr>
-                <w:sz w:val="32"/>
-              </w:rPr>
-              <w:fldChar w:fldCharType="separate"/>
-            </w:r>
-            <w:r>
-              <w:rPr>
-                <w:sz w:val="32"/>
-              </w:rPr>
-              <w:t>RC2</w:t>
-            </w:r>
+            <w:ins w:id="2" w:author="björn hedman" w:date="2014-07-01T17:11:00Z">
+              <w:r>
+                <w:rPr>
+                  <w:sz w:val="32"/>
+                </w:rPr>
+                <w:t>RC4</w:t>
+              </w:r>
+            </w:ins>
             <w:r>
               <w:rPr>
                 <w:sz w:val="32"/>
@@ -290,8 +296,33 @@
                 <w:color w:val="008000"/>
                 <w:sz w:val="28"/>
               </w:rPr>
-              <w:t>2014-06-02</w:t>
-            </w:r>
+              <w:t>2014-0</w:t>
+            </w:r>
+            <w:ins w:id="3" w:author="björn hedman" w:date="2014-07-01T17:11:00Z">
+              <w:r>
+                <w:rPr>
+                  <w:color w:val="008000"/>
+                  <w:sz w:val="28"/>
+                </w:rPr>
+                <w:t>7</w:t>
+              </w:r>
+            </w:ins>
+            <w:r>
+              <w:rPr>
+                <w:color w:val="008000"/>
+                <w:sz w:val="28"/>
+              </w:rPr>
+              <w:t>-0</w:t>
+            </w:r>
+            <w:ins w:id="4" w:author="björn hedman" w:date="2014-07-01T17:11:00Z">
+              <w:r>
+                <w:rPr>
+                  <w:color w:val="008000"/>
+                  <w:sz w:val="28"/>
+                </w:rPr>
+                <w:t>1</w:t>
+              </w:r>
+            </w:ins>
           </w:p>
           <w:p>
             <w:pPr>
@@ -354,8 +385,8 @@
         </w:rPr>
         <w:br w:type="page"/>
       </w:r>
-      <w:bookmarkStart w:id="0" w:name="_Toc321289647"/>
-      <w:bookmarkStart w:id="1" w:name="_Toc321289821"/>
+      <w:bookmarkStart w:id="5" w:name="_Toc321289647"/>
+      <w:bookmarkStart w:id="6" w:name="_Toc321289821"/>
     </w:p>
     <w:sdt>
       <w:sdtPr>
@@ -952,12 +983,14 @@
             </w:rPr>
             <w:fldChar w:fldCharType="separate"/>
           </w:r>
-          <w:r>
-            <w:rPr>
-              <w:noProof/>
-            </w:rPr>
-            <w:t>6</w:t>
-          </w:r>
+          <w:ins w:id="7" w:author="björn hedman" w:date="2014-07-01T17:11:00Z">
+            <w:r>
+              <w:rPr>
+                <w:noProof/>
+              </w:rPr>
+              <w:t>7</w:t>
+            </w:r>
+          </w:ins>
           <w:r>
             <w:rPr>
               <w:noProof/>
@@ -990,7 +1023,7 @@
           <w:lang w:eastAsia="sv-SE"/>
         </w:rPr>
       </w:pPr>
-      <w:bookmarkStart w:id="2" w:name="_Toc333492260"/>
+      <w:bookmarkStart w:id="8" w:name="_Toc333492260"/>
       <w:r>
         <w:br w:type="page"/>
       </w:r>
@@ -1202,6 +1235,85 @@
           </w:p>
         </w:tc>
       </w:tr>
+      <w:tr>
+        <w:trPr>
+          <w:ins w:id="9" w:author="björn hedman" w:date="2014-07-01T17:14:00Z"/>
+        </w:trPr>
+        <w:tc>
+          <w:tcPr>
+            <w:tcW w:w="1101" w:type="dxa"/>
+          </w:tcPr>
+          <w:p>
+            <w:pPr>
+              <w:pStyle w:val="Brdtext"/>
+              <w:rPr>
+                <w:ins w:id="10" w:author="björn hedman" w:date="2014-07-01T17:14:00Z"/>
+              </w:rPr>
+            </w:pPr>
+            <w:ins w:id="11" w:author="björn hedman" w:date="2014-07-01T17:14:00Z">
+              <w:r>
+                <w:t>PA3</w:t>
+              </w:r>
+            </w:ins>
+          </w:p>
+        </w:tc>
+        <w:tc>
+          <w:tcPr>
+            <w:tcW w:w="1842" w:type="dxa"/>
+          </w:tcPr>
+          <w:p>
+            <w:pPr>
+              <w:pStyle w:val="Brdtext"/>
+              <w:rPr>
+                <w:ins w:id="12" w:author="björn hedman" w:date="2014-07-01T17:14:00Z"/>
+              </w:rPr>
+            </w:pPr>
+            <w:ins w:id="13" w:author="björn hedman" w:date="2014-07-01T17:14:00Z">
+              <w:r>
+                <w:t>2014-07-01</w:t>
+              </w:r>
+            </w:ins>
+          </w:p>
+        </w:tc>
+        <w:tc>
+          <w:tcPr>
+            <w:tcW w:w="3261" w:type="dxa"/>
+          </w:tcPr>
+          <w:p>
+            <w:pPr>
+              <w:pStyle w:val="Brdtext"/>
+              <w:rPr>
+                <w:ins w:id="14" w:author="björn hedman" w:date="2014-07-01T17:14:00Z"/>
+              </w:rPr>
+            </w:pPr>
+            <w:ins w:id="15" w:author="björn hedman" w:date="2014-07-01T17:14:00Z">
+              <w:r>
+                <w:t>Ny version RC4 i egenskaper</w:t>
+              </w:r>
+            </w:ins>
+          </w:p>
+        </w:tc>
+        <w:tc>
+          <w:tcPr>
+            <w:tcW w:w="2440" w:type="dxa"/>
+          </w:tcPr>
+          <w:p>
+            <w:pPr>
+              <w:pStyle w:val="Brdtext"/>
+              <w:rPr>
+                <w:ins w:id="16" w:author="björn hedman" w:date="2014-07-01T17:14:00Z"/>
+              </w:rPr>
+            </w:pPr>
+            <w:ins w:id="17" w:author="björn hedman" w:date="2014-07-01T17:14:00Z">
+              <w:r>
+                <w:t>Björn Hedman</w:t>
+              </w:r>
+              <w:bookmarkStart w:id="18" w:name="_GoBack"/>
+              <w:bookmarkEnd w:id="18"/>
+            </w:ins>
+          </w:p>
+        </w:tc>
+      </w:tr>
     </w:tbl>
     <w:p>
       <w:pPr>
@@ -1429,17 +1541,17 @@
       <w:pPr>
         <w:pStyle w:val="Rubrik1Nr"/>
       </w:pPr>
-      <w:bookmarkStart w:id="3" w:name="_Toc230936749"/>
-      <w:bookmarkStart w:id="4" w:name="_Toc265304866"/>
-      <w:bookmarkEnd w:id="0"/>
-      <w:bookmarkEnd w:id="1"/>
-      <w:bookmarkEnd w:id="2"/>
+      <w:bookmarkStart w:id="19" w:name="_Toc230936749"/>
+      <w:bookmarkStart w:id="20" w:name="_Toc265304866"/>
+      <w:bookmarkEnd w:id="5"/>
+      <w:bookmarkEnd w:id="6"/>
+      <w:bookmarkEnd w:id="8"/>
       <w:r>
         <w:lastRenderedPageBreak/>
         <w:t>Inledning</w:t>
       </w:r>
-      <w:bookmarkEnd w:id="3"/>
-      <w:bookmarkEnd w:id="4"/>
+      <w:bookmarkEnd w:id="19"/>
+      <w:bookmarkEnd w:id="20"/>
     </w:p>
     <w:p>
       <w:r>
@@ -1473,17 +1585,17 @@
       <w:pPr>
         <w:pStyle w:val="Rubrik2Nr"/>
       </w:pPr>
-      <w:bookmarkStart w:id="5" w:name="_Toc264866304"/>
-      <w:bookmarkStart w:id="6" w:name="_Toc185913452"/>
-      <w:bookmarkStart w:id="7" w:name="_Toc230936750"/>
-      <w:bookmarkStart w:id="8" w:name="_Toc265304867"/>
+      <w:bookmarkStart w:id="21" w:name="_Toc264866304"/>
+      <w:bookmarkStart w:id="22" w:name="_Toc185913452"/>
+      <w:bookmarkStart w:id="23" w:name="_Toc230936750"/>
+      <w:bookmarkStart w:id="24" w:name="_Toc265304867"/>
       <w:r>
         <w:t>Syfte</w:t>
       </w:r>
-      <w:bookmarkEnd w:id="5"/>
-      <w:bookmarkEnd w:id="6"/>
-      <w:bookmarkEnd w:id="7"/>
-      <w:bookmarkEnd w:id="8"/>
+      <w:bookmarkEnd w:id="21"/>
+      <w:bookmarkEnd w:id="22"/>
+      <w:bookmarkEnd w:id="23"/>
+      <w:bookmarkEnd w:id="24"/>
     </w:p>
     <w:p>
       <w:pPr>
@@ -1564,13 +1676,13 @@
       <w:pPr>
         <w:pStyle w:val="Rubrik2Nr"/>
       </w:pPr>
-      <w:bookmarkStart w:id="9" w:name="_Toc230936751"/>
-      <w:bookmarkStart w:id="10" w:name="_Toc265304868"/>
+      <w:bookmarkStart w:id="25" w:name="_Toc230936751"/>
+      <w:bookmarkStart w:id="26" w:name="_Toc265304868"/>
       <w:r>
         <w:t>Begrepp</w:t>
       </w:r>
-      <w:bookmarkEnd w:id="9"/>
-      <w:bookmarkEnd w:id="10"/>
+      <w:bookmarkEnd w:id="25"/>
+      <w:bookmarkEnd w:id="26"/>
     </w:p>
     <w:p>
       <w:pPr>
@@ -1915,33 +2027,33 @@
       <w:pPr>
         <w:pStyle w:val="Rubrik1Nr"/>
       </w:pPr>
-      <w:bookmarkStart w:id="11" w:name="_Toc264866307"/>
-      <w:bookmarkStart w:id="12" w:name="_Toc185913455"/>
-      <w:bookmarkStart w:id="13" w:name="_Toc230936752"/>
-      <w:bookmarkStart w:id="14" w:name="_Toc265304869"/>
+      <w:bookmarkStart w:id="27" w:name="_Toc264866307"/>
+      <w:bookmarkStart w:id="28" w:name="_Toc185913455"/>
+      <w:bookmarkStart w:id="29" w:name="_Toc230936752"/>
+      <w:bookmarkStart w:id="30" w:name="_Toc265304869"/>
       <w:r>
         <w:lastRenderedPageBreak/>
         <w:t>Arkitekturella beslut</w:t>
       </w:r>
-      <w:bookmarkEnd w:id="11"/>
-      <w:bookmarkEnd w:id="12"/>
-      <w:bookmarkEnd w:id="13"/>
-      <w:bookmarkEnd w:id="14"/>
+      <w:bookmarkEnd w:id="27"/>
+      <w:bookmarkEnd w:id="28"/>
+      <w:bookmarkEnd w:id="29"/>
+      <w:bookmarkEnd w:id="30"/>
     </w:p>
     <w:p>
       <w:pPr>
         <w:pStyle w:val="Rubrik2Nr"/>
       </w:pPr>
-      <w:bookmarkStart w:id="15" w:name="_Toc230936753"/>
-      <w:bookmarkStart w:id="16" w:name="_Toc185913456"/>
-      <w:bookmarkStart w:id="17" w:name="_Toc265304870"/>
+      <w:bookmarkStart w:id="31" w:name="_Toc230936753"/>
+      <w:bookmarkStart w:id="32" w:name="_Toc185913456"/>
+      <w:bookmarkStart w:id="33" w:name="_Toc265304870"/>
       <w:r>
         <w:t>AB</w:t>
       </w:r>
       <w:r>
         <w:t xml:space="preserve">: </w:t>
       </w:r>
-      <w:bookmarkEnd w:id="15"/>
+      <w:bookmarkEnd w:id="31"/>
       <w:r>
         <w:t>Beslut att inte använda</w:t>
       </w:r>
@@ -1965,11 +2077,11 @@
       <w:r>
         <w:t xml:space="preserve"> </w:t>
       </w:r>
-      <w:bookmarkEnd w:id="16"/>
+      <w:bookmarkEnd w:id="32"/>
       <w:r>
         <w:t xml:space="preserve">i namnsättning av objekt för enhetsinformation </w:t>
       </w:r>
-      <w:bookmarkEnd w:id="17"/>
+      <w:bookmarkEnd w:id="33"/>
     </w:p>
     <w:tbl>
       <w:tblPr>
@@ -2852,7 +2964,7 @@
           <w:szCs w:val="26"/>
         </w:rPr>
       </w:pPr>
-      <w:bookmarkStart w:id="18" w:name="_Toc185913457"/>
+      <w:bookmarkStart w:id="34" w:name="_Toc185913457"/>
       <w:r>
         <w:br w:type="page"/>
       </w:r>
@@ -2861,8 +2973,8 @@
       <w:pPr>
         <w:pStyle w:val="Rubrik2Nr"/>
       </w:pPr>
-      <w:bookmarkStart w:id="19" w:name="_Toc265304871"/>
-      <w:bookmarkEnd w:id="18"/>
+      <w:bookmarkStart w:id="35" w:name="_Toc265304871"/>
+      <w:bookmarkEnd w:id="34"/>
       <w:r>
         <w:lastRenderedPageBreak/>
         <w:t>AB</w:t>
@@ -2890,7 +3002,7 @@
       <w:r>
         <w:t xml:space="preserve"> </w:t>
       </w:r>
-      <w:bookmarkEnd w:id="19"/>
+      <w:bookmarkEnd w:id="35"/>
     </w:p>
     <w:tbl>
       <w:tblPr>
@@ -3237,12 +3349,7 @@
             </w:r>
             <w:proofErr w:type="spellEnd"/>
             <w:r>
-              <w:t xml:space="preserve"> finns flera aktiva metoder för att åstadkomma SSO från portalen (MVK) </w:t>
-            </w:r>
-            <w:bookmarkStart w:id="20" w:name="_GoBack"/>
-            <w:bookmarkEnd w:id="20"/>
-            <w:r>
-              <w:t xml:space="preserve">så behöver målsystemet ha en konfiguration där aktuell metod anges. Och i denna konfiguration så ska även systemets </w:t>
+              <w:t xml:space="preserve"> finns flera aktiva metoder för att åstadkomma SSO från portalen (MVK) så behöver målsystemet ha en konfiguration där aktuell metod anges. Och i denna konfiguration så ska även systemets </w:t>
             </w:r>
             <w:proofErr w:type="spellStart"/>
             <w:r>
@@ -3838,7 +3945,7 @@
       <w:pPr>
         <w:pStyle w:val="Rubrik2Nr"/>
       </w:pPr>
-      <w:bookmarkStart w:id="21" w:name="_Toc265304872"/>
+      <w:bookmarkStart w:id="36" w:name="_Toc265304872"/>
       <w:r>
         <w:t>AB</w:t>
       </w:r>
@@ -3851,7 +3958,7 @@
       <w:r>
         <w:t xml:space="preserve">adresserad domän </w:t>
       </w:r>
-      <w:bookmarkEnd w:id="21"/>
+      <w:bookmarkEnd w:id="36"/>
     </w:p>
     <w:tbl>
       <w:tblPr>
@@ -4951,7 +5058,7 @@
               <w:rStyle w:val="Sidnummer"/>
               <w:noProof/>
             </w:rPr>
-            <w:t>7</w:t>
+            <w:t>2</w:t>
           </w:r>
           <w:r>
             <w:rPr>
@@ -5093,12 +5200,14 @@
           <w:r>
             <w:fldChar w:fldCharType="separate"/>
           </w:r>
-          <w:r>
-            <w:rPr>
-              <w:noProof/>
-            </w:rPr>
-            <w:t>Arkitekturella beslut -Patientportal- AddMessage.docx</w:t>
-          </w:r>
+          <w:ins w:id="37" w:author="björn hedman" w:date="2014-07-01T17:11:00Z">
+            <w:r>
+              <w:rPr>
+                <w:noProof/>
+              </w:rPr>
+              <w:t>AB_infrastructure_eservicesupply_patientportal_1.0.docx</w:t>
+            </w:r>
+          </w:ins>
           <w:r>
             <w:rPr>
               <w:noProof/>
@@ -5285,7 +5394,7 @@
               <w:lang w:eastAsia="sv-SE"/>
             </w:rPr>
             <w:drawing>
-              <wp:inline distT="0" distB="0" distL="0" distR="0" wp14:anchorId="0824A0F6" wp14:editId="003FC334">
+              <wp:inline distT="0" distB="0" distL="0" distR="0" wp14:anchorId="6CAB7DB1" wp14:editId="0A01F3C7">
                 <wp:extent cx="1087200" cy="867600"/>
                 <wp:effectExtent l="0" t="0" r="0" b="8890"/>
                 <wp:docPr id="23" name="Bild 23"/>
@@ -5451,7 +5560,7 @@
               <w:lang w:eastAsia="sv-SE"/>
             </w:rPr>
             <w:drawing>
-              <wp:inline distT="0" distB="0" distL="0" distR="0" wp14:anchorId="29306075" wp14:editId="3FF135AF">
+              <wp:inline distT="0" distB="0" distL="0" distR="0" wp14:anchorId="07F1D22B" wp14:editId="631869ED">
                 <wp:extent cx="1091565" cy="865505"/>
                 <wp:effectExtent l="0" t="0" r="0" b="0"/>
                 <wp:docPr id="1" name="Bildobjekt 1"/>
@@ -5536,21 +5645,21 @@
         <v:path o:extrusionok="f" gradientshapeok="t" o:connecttype="rect"/>
         <o:lock v:ext="edit" aspectratio="t"/>
       </v:shapetype>
-      <v:shape id="_x0000_i1194" type="#_x0000_t75" style="width:5.55pt;height:14.15pt" o:bullet="t">
+      <v:shape id="_x0000_i1209" type="#_x0000_t75" style="width:5.35pt;height:14pt" o:bullet="t">
         <v:imagedata r:id="rId1" o:title="Pil-v2-Word"/>
       </v:shape>
     </w:pict>
   </w:numPicBullet>
   <w:numPicBullet w:numPicBulletId="1">
     <w:pict>
-      <v:shape id="_x0000_i1195" type="#_x0000_t75" style="width:5.55pt;height:12.3pt" o:bullet="t">
+      <v:shape id="_x0000_i1210" type="#_x0000_t75" style="width:5.35pt;height:12pt" o:bullet="t">
         <v:imagedata r:id="rId2" o:title="Pil-v2-Word"/>
       </v:shape>
     </w:pict>
   </w:numPicBullet>
   <w:numPicBullet w:numPicBulletId="2">
     <w:pict>
-      <v:shape id="_x0000_i1196" type="#_x0000_t75" style="width:5.55pt;height:9.85pt" o:bullet="t">
+      <v:shape id="_x0000_i1211" type="#_x0000_t75" style="width:5.35pt;height:10pt" o:bullet="t">
         <v:imagedata r:id="rId3" o:title="Pil-v2-Word"/>
       </v:shape>
     </w:pict>
@@ -11044,7 +11153,7 @@
 </file>
 
 <file path=customXml/itemProps1.xml><?xml version="1.0" encoding="utf-8"?>
-<ds:datastoreItem xmlns:ds="http://schemas.openxmlformats.org/officeDocument/2006/customXml" ds:itemID="{A6A8FC55-7FE2-9D42-9F3A-699A8B28D5B7}">
+<ds:datastoreItem xmlns:ds="http://schemas.openxmlformats.org/officeDocument/2006/customXml" ds:itemID="{B33AF3D6-A98C-634B-B259-0A30CEC04FE1}">
   <ds:schemaRefs>
     <ds:schemaRef ds:uri="http://schemas.openxmlformats.org/officeDocument/2006/bibliography"/>
   </ds:schemaRefs>

</xml_diff>